<commit_message>
tech to be used for project
</commit_message>
<xml_diff>
--- a/June 11/Daily Report (Team).docx
+++ b/June 11/Daily Report (Team).docx
@@ -412,8 +412,6 @@
               </w:rPr>
               <w:t xml:space="preserve"> </w:t>
             </w:r>
-            <w:bookmarkStart w:id="0" w:name="_GoBack"/>
-            <w:bookmarkEnd w:id="0"/>
             <w:proofErr w:type="spellStart"/>
             <w:r>
               <w:rPr>
@@ -924,6 +922,14 @@
                 <w:rFonts w:ascii="Times New Roman" w:hAnsi="Times New Roman" w:cs="Times New Roman"/>
               </w:rPr>
             </w:pPr>
+            <w:r>
+              <w:rPr>
+                <w:rFonts w:ascii="Times New Roman" w:hAnsi="Times New Roman" w:cs="Times New Roman"/>
+              </w:rPr>
+              <w:t>Technologies and methodologies used for project</w:t>
+            </w:r>
+            <w:bookmarkStart w:id="0" w:name="_GoBack"/>
+            <w:bookmarkEnd w:id="0"/>
           </w:p>
         </w:tc>
       </w:tr>
@@ -1725,7 +1731,7 @@
 </file>
 
 <file path=customXml/itemProps1.xml><?xml version="1.0" encoding="utf-8"?>
-<ds:datastoreItem xmlns:ds="http://schemas.openxmlformats.org/officeDocument/2006/customXml" ds:itemID="{D2243DFE-E681-4FA1-8770-7DFD2F09CBA7}">
+<ds:datastoreItem xmlns:ds="http://schemas.openxmlformats.org/officeDocument/2006/customXml" ds:itemID="{920761F9-9077-462E-BF15-83FE10E4DF6B}">
   <ds:schemaRefs>
     <ds:schemaRef ds:uri="http://schemas.openxmlformats.org/officeDocument/2006/bibliography"/>
   </ds:schemaRefs>

</xml_diff>